<commit_message>
updates to dietary patterns script
cleaned up dietary patterns script (03-diet-score-computations.R). now moving on to generating results for a basic model in the `res` function within utils.R
</commit_message>
<xml_diff>
--- a/05-Manuscript/ccc-response-to-reviewers.docx
+++ b/05-Manuscript/ccc-response-to-reviewers.docx
@@ -121,7 +121,39 @@
           <w:color w:val="222222"/>
           <w:shd w:val="clear" w:color="auto" w:fill="FFFFFF"/>
         </w:rPr>
-        <w:t xml:space="preserve">We thank the reviewer for the thoughtful suggestion. We agree with the reviewer and originally, we would have liked to perform analysis on separate subsets (one subset for training the models and generating the dietary patterns and a separate subset for performing the survival analysis). We decided to not go along with the idea originally given that the sample size of cancer survivors is quite small in the NHANES data. Nevertheless, given the suggestion by this reviewer, we amended the analysis and did as we just described. We split the original sample into 50%-50% subsets and performed the training models and testing models separately on those subsets. Please note that this changed most of the results and, thus, the results section has been significantly modified. However, the overall conclusions have not changed. </w:t>
+        <w:t>We thank the reviewer for the thoughtful suggestion. We agree with the reviewer and originally, we would have liked to perform analysis on separate subsets (one subset for training the models and generating the dietary patterns and a separate subset for performing the survival analysis). We decided to not go along with the idea originally given that the sample size of cancer survivors is quite small in the NHANES data</w:t>
+      </w:r>
+      <w:r>
+        <w:rPr>
+          <w:rFonts w:ascii="Arial" w:hAnsi="Arial" w:cs="Arial"/>
+          <w:color w:val="222222"/>
+          <w:shd w:val="clear" w:color="auto" w:fill="FFFFFF"/>
+        </w:rPr>
+        <w:t>set</w:t>
+      </w:r>
+      <w:r>
+        <w:rPr>
+          <w:rFonts w:ascii="Arial" w:hAnsi="Arial" w:cs="Arial"/>
+          <w:color w:val="222222"/>
+          <w:shd w:val="clear" w:color="auto" w:fill="FFFFFF"/>
+        </w:rPr>
+        <w:t xml:space="preserve">. Nevertheless, given the suggestion by this reviewer, we amended the analysis and did as we just described. We split the original sample into 50%-50% subsets and performed the training models and testing models separately on those subsets. Please note that this changed </w:t>
+      </w:r>
+      <w:r>
+        <w:rPr>
+          <w:rFonts w:ascii="Arial" w:hAnsi="Arial" w:cs="Arial"/>
+          <w:color w:val="222222"/>
+          <w:shd w:val="clear" w:color="auto" w:fill="FFFFFF"/>
+        </w:rPr>
+        <w:t>the</w:t>
+      </w:r>
+      <w:r>
+        <w:rPr>
+          <w:rFonts w:ascii="Arial" w:hAnsi="Arial" w:cs="Arial"/>
+          <w:color w:val="222222"/>
+          <w:shd w:val="clear" w:color="auto" w:fill="FFFFFF"/>
+        </w:rPr>
+        <w:t xml:space="preserve"> results and, thus, the results section has been significantly modified. However, the overall conclusions have not changed. </w:t>
       </w:r>
       <w:r>
         <w:rPr>
@@ -246,7 +278,40 @@
           <w:color w:val="222222"/>
           <w:shd w:val="clear" w:color="auto" w:fill="FFFFFF"/>
         </w:rPr>
-        <w:t>: We thank the reviewer for this suggestion. We remind the reviewer that we adjusted for as many potential confounders as we could. This is clearly indicated in the methods and results sections.</w:t>
+        <w:t>: We thank the reviewer for this suggestion. We remind the reviewer that we adjusted for as many potential confounders as we could</w:t>
+      </w:r>
+      <w:r>
+        <w:rPr>
+          <w:rFonts w:ascii="Arial" w:hAnsi="Arial" w:cs="Arial"/>
+          <w:color w:val="222222"/>
+          <w:shd w:val="clear" w:color="auto" w:fill="FFFFFF"/>
+        </w:rPr>
+        <w:t xml:space="preserve"> and there was a great deal of thought that went into the selection of the covariates to adjust for</w:t>
+      </w:r>
+      <w:r>
+        <w:rPr>
+          <w:rFonts w:ascii="Arial" w:hAnsi="Arial" w:cs="Arial"/>
+          <w:color w:val="222222"/>
+          <w:shd w:val="clear" w:color="auto" w:fill="FFFFFF"/>
+        </w:rPr>
+        <w:t>. This is clearly indicated in the methods and results sections.</w:t>
+      </w:r>
+      <w:r>
+        <w:rPr>
+          <w:rFonts w:ascii="Arial" w:hAnsi="Arial" w:cs="Arial"/>
+          <w:color w:val="222222"/>
+          <w:shd w:val="clear" w:color="auto" w:fill="FFFFFF"/>
+        </w:rPr>
+        <w:t xml:space="preserve"> We cannot adjust for unmeasured confounders since they are unobserved. We have adjusted our analysis so that results for two other models (one that is unadjusted for any other confounders and a second </w:t>
+      </w:r>
+      <w:r>
+        <w:rPr>
+          <w:rFonts w:ascii="Arial" w:hAnsi="Arial" w:cs="Arial"/>
+          <w:color w:val="222222"/>
+          <w:shd w:val="clear" w:color="auto" w:fill="FFFFFF"/>
+        </w:rPr>
+        <w:lastRenderedPageBreak/>
+        <w:t>that adjusted for a basic set of confounders—namely age, sex, and race—are now included in a separate supplementary table—Supplementary Table SX). We also expanded the discussion of these results</w:t>
       </w:r>
       <w:r>
         <w:rPr>
@@ -268,16 +333,7 @@
           <w:color w:val="222222"/>
           <w:shd w:val="clear" w:color="auto" w:fill="FFFFFF"/>
         </w:rPr>
-        <w:t xml:space="preserve">The authors conclude that their findings that food insecurity may be associated with higher mortality in cancer survivors should motivate efforts to address this in cancer </w:t>
-      </w:r>
-      <w:r>
-        <w:rPr>
-          <w:rFonts w:ascii="Arial" w:hAnsi="Arial" w:cs="Arial"/>
-          <w:color w:val="222222"/>
-          <w:shd w:val="clear" w:color="auto" w:fill="FFFFFF"/>
-        </w:rPr>
-        <w:lastRenderedPageBreak/>
-        <w:t>clinics. However, there is no evidence that the influence of food insecurity on mortality is any different in cancer survivors than for people who have never had cancer. This would require including the latter group in the analyses. The discussion of the potential policy implications of the findings should be tempered and the absence of a cancer survivor – cancer-free comparison acknowledged.</w:t>
+        <w:t>The authors conclude that their findings that food insecurity may be associated with higher mortality in cancer survivors should motivate efforts to address this in cancer clinics. However, there is no evidence that the influence of food insecurity on mortality is any different in cancer survivors than for people who have never had cancer. This would require including the latter group in the analyses. The discussion of the potential policy implications of the findings should be tempered and the absence of a cancer survivor – cancer-free comparison acknowledged.</w:t>
       </w:r>
       <w:r>
         <w:rPr>

</xml_diff>

<commit_message>
update results; spline/survival curves
results are updated in the repository; still need to finish updating all results in the manuscript file; code was written in 05-survival-analysis.R to generate survival and spline plots and then combine them into a single plot; respond to some revisions; table 4 now contains results from null, basic and full models
</commit_message>
<xml_diff>
--- a/05-Manuscript/ccc-response-to-reviewers.docx
+++ b/05-Manuscript/ccc-response-to-reviewers.docx
@@ -302,7 +302,23 @@
           <w:color w:val="222222"/>
           <w:shd w:val="clear" w:color="auto" w:fill="FFFFFF"/>
         </w:rPr>
-        <w:t xml:space="preserve"> We cannot adjust for unmeasured confounders since they are unobserved. We have adjusted our analysis so that results for two other models (one that is unadjusted for any other confounders and a second </w:t>
+        <w:t xml:space="preserve"> We cannot adjust for unmeasured confounders since they are unobserved. </w:t>
+      </w:r>
+      <w:r>
+        <w:rPr>
+          <w:rFonts w:ascii="Arial" w:hAnsi="Arial" w:cs="Arial"/>
+          <w:color w:val="222222"/>
+          <w:shd w:val="clear" w:color="auto" w:fill="FFFFFF"/>
+        </w:rPr>
+        <w:t xml:space="preserve">We also remind the reviewer that clinical staging data are not available in the NHANES dataset. </w:t>
+      </w:r>
+      <w:r>
+        <w:rPr>
+          <w:rFonts w:ascii="Arial" w:hAnsi="Arial" w:cs="Arial"/>
+          <w:color w:val="222222"/>
+          <w:shd w:val="clear" w:color="auto" w:fill="FFFFFF"/>
+        </w:rPr>
+        <w:t xml:space="preserve">We have adjusted our analysis </w:t>
       </w:r>
       <w:r>
         <w:rPr>
@@ -311,7 +327,167 @@
           <w:shd w:val="clear" w:color="auto" w:fill="FFFFFF"/>
         </w:rPr>
         <w:lastRenderedPageBreak/>
-        <w:t>that adjusted for a basic set of confounders—namely age, sex, and race—are now included in a separate supplementary table—Supplementary Table SX). We also expanded the discussion of these results</w:t>
+        <w:t>so that results for two other models (one that is unadjusted for any other confounders</w:t>
+      </w:r>
+      <w:r>
+        <w:rPr>
+          <w:rFonts w:ascii="Arial" w:hAnsi="Arial" w:cs="Arial"/>
+          <w:color w:val="222222"/>
+          <w:shd w:val="clear" w:color="auto" w:fill="FFFFFF"/>
+        </w:rPr>
+        <w:t xml:space="preserve">, which we call the </w:t>
+      </w:r>
+      <w:r>
+        <w:rPr>
+          <w:rFonts w:ascii="Arial" w:hAnsi="Arial" w:cs="Arial"/>
+          <w:i/>
+          <w:iCs/>
+          <w:color w:val="222222"/>
+          <w:shd w:val="clear" w:color="auto" w:fill="FFFFFF"/>
+        </w:rPr>
+        <w:t>null model</w:t>
+      </w:r>
+      <w:r>
+        <w:rPr>
+          <w:rFonts w:ascii="Arial" w:hAnsi="Arial" w:cs="Arial"/>
+          <w:color w:val="222222"/>
+          <w:shd w:val="clear" w:color="auto" w:fill="FFFFFF"/>
+        </w:rPr>
+        <w:t xml:space="preserve">, </w:t>
+      </w:r>
+      <w:r>
+        <w:rPr>
+          <w:rFonts w:ascii="Arial" w:hAnsi="Arial" w:cs="Arial"/>
+          <w:color w:val="222222"/>
+          <w:shd w:val="clear" w:color="auto" w:fill="FFFFFF"/>
+        </w:rPr>
+        <w:t>and a second that adjusted for a basic set of confounders—namely age, sex, and race</w:t>
+      </w:r>
+      <w:r>
+        <w:rPr>
+          <w:rFonts w:ascii="Arial" w:hAnsi="Arial" w:cs="Arial"/>
+          <w:color w:val="222222"/>
+          <w:shd w:val="clear" w:color="auto" w:fill="FFFFFF"/>
+        </w:rPr>
+        <w:t xml:space="preserve">, that we call the </w:t>
+      </w:r>
+      <w:r>
+        <w:rPr>
+          <w:rFonts w:ascii="Arial" w:hAnsi="Arial" w:cs="Arial"/>
+          <w:i/>
+          <w:iCs/>
+          <w:color w:val="222222"/>
+          <w:shd w:val="clear" w:color="auto" w:fill="FFFFFF"/>
+        </w:rPr>
+        <w:t xml:space="preserve">basic </w:t>
+      </w:r>
+      <w:proofErr w:type="gramStart"/>
+      <w:r>
+        <w:rPr>
+          <w:rFonts w:ascii="Arial" w:hAnsi="Arial" w:cs="Arial"/>
+          <w:i/>
+          <w:iCs/>
+          <w:color w:val="222222"/>
+          <w:shd w:val="clear" w:color="auto" w:fill="FFFFFF"/>
+        </w:rPr>
+        <w:t>model</w:t>
+      </w:r>
+      <w:r>
+        <w:rPr>
+          <w:rFonts w:ascii="Arial" w:hAnsi="Arial" w:cs="Arial"/>
+          <w:color w:val="222222"/>
+          <w:shd w:val="clear" w:color="auto" w:fill="FFFFFF"/>
+        </w:rPr>
+        <w:t>,</w:t>
+      </w:r>
+      <w:r>
+        <w:rPr>
+          <w:rFonts w:ascii="Arial" w:hAnsi="Arial" w:cs="Arial"/>
+          <w:color w:val="222222"/>
+          <w:shd w:val="clear" w:color="auto" w:fill="FFFFFF"/>
+        </w:rPr>
+        <w:t>—</w:t>
+      </w:r>
+      <w:proofErr w:type="gramEnd"/>
+      <w:r>
+        <w:rPr>
+          <w:rFonts w:ascii="Arial" w:hAnsi="Arial" w:cs="Arial"/>
+          <w:color w:val="222222"/>
+          <w:shd w:val="clear" w:color="auto" w:fill="FFFFFF"/>
+        </w:rPr>
+        <w:t xml:space="preserve">are now </w:t>
+      </w:r>
+      <w:r>
+        <w:rPr>
+          <w:rFonts w:ascii="Arial" w:hAnsi="Arial" w:cs="Arial"/>
+          <w:color w:val="222222"/>
+          <w:shd w:val="clear" w:color="auto" w:fill="FFFFFF"/>
+        </w:rPr>
+        <w:t>included. The methods section (</w:t>
+      </w:r>
+      <w:r>
+        <w:rPr>
+          <w:rFonts w:ascii="Arial" w:hAnsi="Arial" w:cs="Arial"/>
+          <w:color w:val="222222"/>
+          <w:shd w:val="clear" w:color="auto" w:fill="FFFFFF"/>
+        </w:rPr>
+        <w:t>S</w:t>
+      </w:r>
+      <w:r>
+        <w:rPr>
+          <w:rFonts w:ascii="Arial" w:hAnsi="Arial" w:cs="Arial"/>
+          <w:color w:val="222222"/>
+          <w:shd w:val="clear" w:color="auto" w:fill="FFFFFF"/>
+        </w:rPr>
+        <w:t xml:space="preserve">tatistical </w:t>
+      </w:r>
+      <w:r>
+        <w:rPr>
+          <w:rFonts w:ascii="Arial" w:hAnsi="Arial" w:cs="Arial"/>
+          <w:color w:val="222222"/>
+          <w:shd w:val="clear" w:color="auto" w:fill="FFFFFF"/>
+        </w:rPr>
+        <w:t>A</w:t>
+      </w:r>
+      <w:r>
+        <w:rPr>
+          <w:rFonts w:ascii="Arial" w:hAnsi="Arial" w:cs="Arial"/>
+          <w:color w:val="222222"/>
+          <w:shd w:val="clear" w:color="auto" w:fill="FFFFFF"/>
+        </w:rPr>
+        <w:t>nalysis section</w:t>
+      </w:r>
+      <w:r>
+        <w:rPr>
+          <w:rFonts w:ascii="Arial" w:hAnsi="Arial" w:cs="Arial"/>
+          <w:color w:val="222222"/>
+          <w:shd w:val="clear" w:color="auto" w:fill="FFFFFF"/>
+        </w:rPr>
+        <w:t>—lines 212-219</w:t>
+      </w:r>
+      <w:r>
+        <w:rPr>
+          <w:rFonts w:ascii="Arial" w:hAnsi="Arial" w:cs="Arial"/>
+          <w:color w:val="222222"/>
+          <w:shd w:val="clear" w:color="auto" w:fill="FFFFFF"/>
+        </w:rPr>
+        <w:t xml:space="preserve">) has been updated to account for this and the results the reviewer requests are now </w:t>
+      </w:r>
+      <w:r>
+        <w:rPr>
+          <w:rFonts w:ascii="Arial" w:hAnsi="Arial" w:cs="Arial"/>
+          <w:color w:val="222222"/>
+          <w:shd w:val="clear" w:color="auto" w:fill="FFFFFF"/>
+        </w:rPr>
+        <w:t xml:space="preserve">presented in the updated Table 4. </w:t>
+      </w:r>
+      <w:r>
+        <w:rPr>
+          <w:rFonts w:ascii="Arial" w:hAnsi="Arial" w:cs="Arial"/>
+          <w:color w:val="222222"/>
+          <w:shd w:val="clear" w:color="auto" w:fill="FFFFFF"/>
+        </w:rPr>
+        <w:t>We also remind the reviewer that our manuscript already makes mention of residual or unmeasured confounding as a limitation of the analysis: lines 495-497. We have also added another sentence talking about the clinical staging data specifically (lines 497-499).</w:t>
       </w:r>
       <w:r>
         <w:rPr>

</xml_diff>